<commit_message>
edited readme, some formatting in test.md and reran pandoc
</commit_message>
<xml_diff>
--- a/test.docx
+++ b/test.docx
@@ -954,7 +954,16 @@
         <w:rPr>
           <w:rStyle w:val="VerbatimChar"/>
         </w:rPr>
-        <w:t xml:space="preserve">    pandoc -s -S -c pandoc.css --bibliography=file.bibtex --csl=file.csl file.md -o file.docx</w:t>
+        <w:t xml:space="preserve">    pandoc -s -S -c pandoc.css --bibliography=file.bibtex</w:t>
+      </w:r>
+      <w:r>
+        <w:cr/>
+      </w:r>
+      <w:r>
+        <w:rPr>
+          <w:rStyle w:val="VerbatimChar"/>
+        </w:rPr>
+        <w:t xml:space="preserve">        --csl=file.csl file.md -o file.docx</w:t>
       </w:r>
     </w:p>
     <w:p>
@@ -1097,7 +1106,7 @@
 <file path=word/numbering.xml><?xml version="1.0" encoding="utf-8"?>
 <w:numbering xmlns:w="http://schemas.openxmlformats.org/wordprocessingml/2006/main">
   <w:abstractNum w:abstractNumId="0">
-    <w:nsid w:val="e3808f6d"/>
+    <w:nsid w:val="a146185c"/>
     <w:multiLevelType w:val="multilevel"/>
     <w:lvl w:ilvl="0">
       <w:numFmt w:val="bullet"/>
@@ -1178,7 +1187,7 @@
     </w:lvl>
   </w:abstractNum>
   <w:abstractNum w:abstractNumId="3">
-    <w:nsid w:val="dae2e653"/>
+    <w:nsid w:val="f3a29495"/>
     <w:multiLevelType w:val="multilevel"/>
     <w:lvl w:ilvl="0">
       <w:numFmt w:val="bullet"/>
@@ -1259,7 +1268,7 @@
     </w:lvl>
   </w:abstractNum>
   <w:abstractNum w:abstractNumId="2">
-    <w:nsid w:val="bc13ee58"/>
+    <w:nsid w:val="b2fde479"/>
     <w:multiLevelType w:val="multilevel"/>
     <w:lvl w:ilvl="0">
       <w:start w:val="1"/>

</xml_diff>

<commit_message>
corrected command line code in test.md & reran
</commit_message>
<xml_diff>
--- a/test.docx
+++ b/test.docx
@@ -979,7 +979,7 @@
         <w:rPr>
           <w:rStyle w:val="VerbatimChar"/>
         </w:rPr>
-        <w:t xml:space="preserve">    pandoc -s -S -s pandoc.css --bibliography=library.bib</w:t>
+        <w:t xml:space="preserve">    pandoc -s -S -c pandoc.css --bibliography=library.bib</w:t>
       </w:r>
       <w:r>
         <w:cr/>
@@ -988,7 +988,7 @@
         <w:rPr>
           <w:rStyle w:val="VerbatimChar"/>
         </w:rPr>
-        <w:t xml:space="preserve">        --csl=mee.csl test.md -o docs/test.html</w:t>
+        <w:t xml:space="preserve">        --csl=mee.csl test.md -o test.html</w:t>
       </w:r>
       <w:r>
         <w:cr/>
@@ -1006,7 +1006,7 @@
         <w:rPr>
           <w:rStyle w:val="VerbatimChar"/>
         </w:rPr>
-        <w:t xml:space="preserve">    pandoc -s -S -s pandoc.css --bibliography=library.bib</w:t>
+        <w:t xml:space="preserve">    pandoc -s -S -c pandoc.css --bibliography=library.bib</w:t>
       </w:r>
       <w:r>
         <w:cr/>
@@ -1015,7 +1015,7 @@
         <w:rPr>
           <w:rStyle w:val="VerbatimChar"/>
         </w:rPr>
-        <w:t xml:space="preserve">        --csl=mee.csl test.md -o docs/test.docx</w:t>
+        <w:t xml:space="preserve">        --csl=mee.csl test.md -o test.docx</w:t>
       </w:r>
       <w:r>
         <w:cr/>
@@ -1033,7 +1033,7 @@
         <w:rPr>
           <w:rStyle w:val="VerbatimChar"/>
         </w:rPr>
-        <w:t xml:space="preserve">    pandoc -s -S -s pandoc.css --bibliography=library.bib</w:t>
+        <w:t xml:space="preserve">    pandoc -s -S -c pandoc.css --bibliography=library.bib</w:t>
       </w:r>
       <w:r>
         <w:cr/>
@@ -1042,7 +1042,7 @@
         <w:rPr>
           <w:rStyle w:val="VerbatimChar"/>
         </w:rPr>
-        <w:t xml:space="preserve">        --csl=mee.csl test.md -o docs/test.pdf</w:t>
+        <w:t xml:space="preserve">        --csl=mee.csl test.md -o test.pdf</w:t>
       </w:r>
     </w:p>
     <w:bookmarkStart w:id="30" w:name="references"/>
@@ -1106,7 +1106,7 @@
 <file path=word/numbering.xml><?xml version="1.0" encoding="utf-8"?>
 <w:numbering xmlns:w="http://schemas.openxmlformats.org/wordprocessingml/2006/main">
   <w:abstractNum w:abstractNumId="0">
-    <w:nsid w:val="a146185c"/>
+    <w:nsid w:val="45042ce1"/>
     <w:multiLevelType w:val="multilevel"/>
     <w:lvl w:ilvl="0">
       <w:numFmt w:val="bullet"/>
@@ -1187,7 +1187,7 @@
     </w:lvl>
   </w:abstractNum>
   <w:abstractNum w:abstractNumId="3">
-    <w:nsid w:val="f3a29495"/>
+    <w:nsid w:val="cfb428de"/>
     <w:multiLevelType w:val="multilevel"/>
     <w:lvl w:ilvl="0">
       <w:numFmt w:val="bullet"/>
@@ -1268,7 +1268,7 @@
     </w:lvl>
   </w:abstractNum>
   <w:abstractNum w:abstractNumId="2">
-    <w:nsid w:val="b2fde479"/>
+    <w:nsid w:val="8b388be1"/>
     <w:multiLevelType w:val="multilevel"/>
     <w:lvl w:ilvl="0">
       <w:start w:val="1"/>

</xml_diff>